<commit_message>
web - show temp, humidity and heat index
</commit_message>
<xml_diff>
--- a/GreenHouse.docx
+++ b/GreenHouse.docx
@@ -100,6 +100,7 @@
                                     <w:dataBinding w:prefixMappings="xmlns:ns0='http://purl.org/dc/elements/1.1/' xmlns:ns1='http://schemas.openxmlformats.org/package/2006/metadata/core-properties' " w:xpath="/ns1:coreProperties[1]/ns0:title[1]" w:storeItemID="{6C3C8BC8-F283-45AE-878A-BAB7291924A1}"/>
                                     <w:text/>
                                   </w:sdtPr>
+                                  <w:sdtEndPr/>
                                   <w:sdtContent>
                                     <w:proofErr w:type="spellStart"/>
                                     <w:r>
@@ -129,6 +130,7 @@
                                   <w:dataBinding w:prefixMappings="xmlns:ns0='http://purl.org/dc/elements/1.1/' xmlns:ns1='http://schemas.openxmlformats.org/package/2006/metadata/core-properties' " w:xpath="/ns1:coreProperties[1]/ns0:subject[1]" w:storeItemID="{6C3C8BC8-F283-45AE-878A-BAB7291924A1}"/>
                                   <w:text/>
                                 </w:sdtPr>
+                                <w:sdtEndPr/>
                                 <w:sdtContent>
                                   <w:p>
                                     <w:pPr>
@@ -167,6 +169,7 @@
                                   <w:dataBinding w:prefixMappings="xmlns:ns0='http://purl.org/dc/elements/1.1/' xmlns:ns1='http://schemas.openxmlformats.org/package/2006/metadata/core-properties' " w:xpath="/ns1:coreProperties[1]/ns0:creator[1]" w:storeItemID="{6C3C8BC8-F283-45AE-878A-BAB7291924A1}"/>
                                   <w:text/>
                                 </w:sdtPr>
+                                <w:sdtEndPr/>
                                 <w:sdtContent>
                                   <w:p>
                                     <w:pPr>
@@ -243,6 +246,7 @@
                               <w:dataBinding w:prefixMappings="xmlns:ns0='http://purl.org/dc/elements/1.1/' xmlns:ns1='http://schemas.openxmlformats.org/package/2006/metadata/core-properties' " w:xpath="/ns1:coreProperties[1]/ns0:title[1]" w:storeItemID="{6C3C8BC8-F283-45AE-878A-BAB7291924A1}"/>
                               <w:text/>
                             </w:sdtPr>
+                            <w:sdtEndPr/>
                             <w:sdtContent>
                               <w:proofErr w:type="spellStart"/>
                               <w:r>
@@ -272,6 +276,7 @@
                             <w:dataBinding w:prefixMappings="xmlns:ns0='http://purl.org/dc/elements/1.1/' xmlns:ns1='http://schemas.openxmlformats.org/package/2006/metadata/core-properties' " w:xpath="/ns1:coreProperties[1]/ns0:subject[1]" w:storeItemID="{6C3C8BC8-F283-45AE-878A-BAB7291924A1}"/>
                             <w:text/>
                           </w:sdtPr>
+                          <w:sdtEndPr/>
                           <w:sdtContent>
                             <w:p>
                               <w:pPr>
@@ -310,6 +315,7 @@
                             <w:dataBinding w:prefixMappings="xmlns:ns0='http://purl.org/dc/elements/1.1/' xmlns:ns1='http://schemas.openxmlformats.org/package/2006/metadata/core-properties' " w:xpath="/ns1:coreProperties[1]/ns0:creator[1]" w:storeItemID="{6C3C8BC8-F283-45AE-878A-BAB7291924A1}"/>
                             <w:text/>
                           </w:sdtPr>
+                          <w:sdtEndPr/>
                           <w:sdtContent>
                             <w:p>
                               <w:pPr>
@@ -428,6 +434,7 @@
                                     <w:calendar w:val="gregorian"/>
                                   </w:date>
                                 </w:sdtPr>
+                                <w:sdtEndPr/>
                                 <w:sdtContent>
                                   <w:p>
                                     <w:pPr>
@@ -496,6 +503,7 @@
                               <w:calendar w:val="gregorian"/>
                             </w:date>
                           </w:sdtPr>
+                          <w:sdtEndPr/>
                           <w:sdtContent>
                             <w:p>
                               <w:pPr>
@@ -544,14 +552,13 @@
         </w:rPr>
       </w:pPr>
       <w:bookmarkStart w:id="0" w:name="Index"/>
-      <w:bookmarkStart w:id="1" w:name="_Toc412464036"/>
+      <w:bookmarkStart w:id="1" w:name="_Toc414546758"/>
       <w:bookmarkEnd w:id="0"/>
       <w:r>
         <w:rPr>
           <w:b/>
           <w:color w:val="00B0F0"/>
         </w:rPr>
-        <w:lastRenderedPageBreak/>
         <w:t>Index</w:t>
       </w:r>
       <w:bookmarkEnd w:id="1"/>
@@ -613,7 +620,7 @@
           <w:r>
             <w:fldChar w:fldCharType="separate"/>
           </w:r>
-          <w:hyperlink w:anchor="_Toc412464036" w:history="1">
+          <w:hyperlink w:anchor="_Toc414546758" w:history="1">
             <w:r>
               <w:rPr>
                 <w:rStyle w:val="Hyperlink"/>
@@ -641,7 +648,7 @@
                 <w:noProof/>
                 <w:webHidden/>
               </w:rPr>
-              <w:instrText xml:space="preserve"> PAGEREF _Toc412464036 \h </w:instrText>
+              <w:instrText xml:space="preserve"> PAGEREF _Toc414546758 \h </w:instrText>
             </w:r>
             <w:r>
               <w:rPr>
@@ -661,7 +668,7 @@
                 <w:noProof/>
                 <w:webHidden/>
               </w:rPr>
-              <w:t>2</w:t>
+              <w:t>1</w:t>
             </w:r>
             <w:r>
               <w:rPr>
@@ -683,7 +690,7 @@
               <w:noProof/>
             </w:rPr>
           </w:pPr>
-          <w:hyperlink w:anchor="_Toc412464037" w:history="1">
+          <w:hyperlink w:anchor="_Toc414546759" w:history="1">
             <w:r>
               <w:rPr>
                 <w:rStyle w:val="Hyperlink"/>
@@ -710,7 +717,7 @@
                 <w:noProof/>
                 <w:webHidden/>
               </w:rPr>
-              <w:instrText xml:space="preserve"> PAGEREF _Toc412464037 \h </w:instrText>
+              <w:instrText xml:space="preserve"> PAGEREF _Toc414546759 \h </w:instrText>
             </w:r>
             <w:r>
               <w:rPr>
@@ -730,7 +737,7 @@
                 <w:noProof/>
                 <w:webHidden/>
               </w:rPr>
-              <w:t>3</w:t>
+              <w:t>1</w:t>
             </w:r>
             <w:r>
               <w:rPr>
@@ -752,7 +759,7 @@
               <w:noProof/>
             </w:rPr>
           </w:pPr>
-          <w:hyperlink w:anchor="_Toc412464038" w:history="1">
+          <w:hyperlink w:anchor="_Toc414546760" w:history="1">
             <w:r>
               <w:rPr>
                 <w:rStyle w:val="Hyperlink"/>
@@ -779,7 +786,7 @@
                 <w:noProof/>
                 <w:webHidden/>
               </w:rPr>
-              <w:instrText xml:space="preserve"> PAGEREF _Toc412464038 \h </w:instrText>
+              <w:instrText xml:space="preserve"> PAGEREF _Toc414546760 \h </w:instrText>
             </w:r>
             <w:r>
               <w:rPr>
@@ -799,7 +806,7 @@
                 <w:noProof/>
                 <w:webHidden/>
               </w:rPr>
-              <w:t>3</w:t>
+              <w:t>1</w:t>
             </w:r>
             <w:r>
               <w:rPr>
@@ -821,12 +828,81 @@
               <w:noProof/>
             </w:rPr>
           </w:pPr>
-          <w:hyperlink w:anchor="_Toc412464039" w:history="1">
+          <w:hyperlink w:anchor="_Toc414546761" w:history="1">
             <w:r>
               <w:rPr>
                 <w:rStyle w:val="Hyperlink"/>
                 <w:noProof/>
               </w:rPr>
+              <w:t>How it works</w:t>
+            </w:r>
+            <w:r>
+              <w:rPr>
+                <w:noProof/>
+                <w:webHidden/>
+              </w:rPr>
+              <w:tab/>
+            </w:r>
+            <w:r>
+              <w:rPr>
+                <w:noProof/>
+                <w:webHidden/>
+              </w:rPr>
+              <w:fldChar w:fldCharType="begin"/>
+            </w:r>
+            <w:r>
+              <w:rPr>
+                <w:noProof/>
+                <w:webHidden/>
+              </w:rPr>
+              <w:instrText xml:space="preserve"> PAGEREF _Toc414546761 \h </w:instrText>
+            </w:r>
+            <w:r>
+              <w:rPr>
+                <w:noProof/>
+                <w:webHidden/>
+              </w:rPr>
+            </w:r>
+            <w:r>
+              <w:rPr>
+                <w:noProof/>
+                <w:webHidden/>
+              </w:rPr>
+              <w:fldChar w:fldCharType="separate"/>
+            </w:r>
+            <w:r>
+              <w:rPr>
+                <w:noProof/>
+                <w:webHidden/>
+              </w:rPr>
+              <w:t>1</w:t>
+            </w:r>
+            <w:r>
+              <w:rPr>
+                <w:noProof/>
+                <w:webHidden/>
+              </w:rPr>
+              <w:fldChar w:fldCharType="end"/>
+            </w:r>
+          </w:hyperlink>
+        </w:p>
+        <w:p>
+          <w:pPr>
+            <w:pStyle w:val="TOC2"/>
+            <w:tabs>
+              <w:tab w:val="right" w:leader="dot" w:pos="9350"/>
+            </w:tabs>
+            <w:rPr>
+              <w:rFonts w:cstheme="minorBidi"/>
+              <w:noProof/>
+            </w:rPr>
+          </w:pPr>
+          <w:hyperlink w:anchor="_Toc414546762" w:history="1">
+            <w:r>
+              <w:rPr>
+                <w:rStyle w:val="Hyperlink"/>
+                <w:noProof/>
+              </w:rPr>
               <w:t>Vegetables</w:t>
             </w:r>
             <w:r>
@@ -848,7 +924,7 @@
                 <w:noProof/>
                 <w:webHidden/>
               </w:rPr>
-              <w:instrText xml:space="preserve"> PAGEREF _Toc412464039 \h </w:instrText>
+              <w:instrText xml:space="preserve"> PAGEREF _Toc414546762 \h </w:instrText>
             </w:r>
             <w:r>
               <w:rPr>
@@ -868,7 +944,7 @@
                 <w:noProof/>
                 <w:webHidden/>
               </w:rPr>
-              <w:t>3</w:t>
+              <w:t>1</w:t>
             </w:r>
             <w:r>
               <w:rPr>
@@ -890,7 +966,7 @@
               <w:noProof/>
             </w:rPr>
           </w:pPr>
-          <w:hyperlink w:anchor="_Toc412464040" w:history="1">
+          <w:hyperlink w:anchor="_Toc414546763" w:history="1">
             <w:r>
               <w:rPr>
                 <w:rStyle w:val="Hyperlink"/>
@@ -917,7 +993,7 @@
                 <w:noProof/>
                 <w:webHidden/>
               </w:rPr>
-              <w:instrText xml:space="preserve"> PAGEREF _Toc412464040 \h </w:instrText>
+              <w:instrText xml:space="preserve"> PAGEREF _Toc414546763 \h </w:instrText>
             </w:r>
             <w:r>
               <w:rPr>
@@ -937,7 +1013,7 @@
                 <w:noProof/>
                 <w:webHidden/>
               </w:rPr>
-              <w:t>3</w:t>
+              <w:t>1</w:t>
             </w:r>
             <w:r>
               <w:rPr>
@@ -959,7 +1035,7 @@
               <w:noProof/>
             </w:rPr>
           </w:pPr>
-          <w:hyperlink w:anchor="_Toc412464041" w:history="1">
+          <w:hyperlink w:anchor="_Toc414546764" w:history="1">
             <w:r>
               <w:rPr>
                 <w:rStyle w:val="Hyperlink"/>
@@ -986,7 +1062,7 @@
                 <w:noProof/>
                 <w:webHidden/>
               </w:rPr>
-              <w:instrText xml:space="preserve"> PAGEREF _Toc412464041 \h </w:instrText>
+              <w:instrText xml:space="preserve"> PAGEREF _Toc414546764 \h </w:instrText>
             </w:r>
             <w:r>
               <w:rPr>
@@ -1006,7 +1082,7 @@
                 <w:noProof/>
                 <w:webHidden/>
               </w:rPr>
-              <w:t>3</w:t>
+              <w:t>1</w:t>
             </w:r>
             <w:r>
               <w:rPr>
@@ -1028,7 +1104,7 @@
               <w:noProof/>
             </w:rPr>
           </w:pPr>
-          <w:hyperlink w:anchor="_Toc412464042" w:history="1">
+          <w:hyperlink w:anchor="_Toc414546765" w:history="1">
             <w:r>
               <w:rPr>
                 <w:rStyle w:val="Hyperlink"/>
@@ -1055,7 +1131,7 @@
                 <w:noProof/>
                 <w:webHidden/>
               </w:rPr>
-              <w:instrText xml:space="preserve"> PAGEREF _Toc412464042 \h </w:instrText>
+              <w:instrText xml:space="preserve"> PAGEREF _Toc414546765 \h </w:instrText>
             </w:r>
             <w:r>
               <w:rPr>
@@ -1075,7 +1151,145 @@
                 <w:noProof/>
                 <w:webHidden/>
               </w:rPr>
-              <w:t>3</w:t>
+              <w:t>1</w:t>
+            </w:r>
+            <w:r>
+              <w:rPr>
+                <w:noProof/>
+                <w:webHidden/>
+              </w:rPr>
+              <w:fldChar w:fldCharType="end"/>
+            </w:r>
+          </w:hyperlink>
+        </w:p>
+        <w:p>
+          <w:pPr>
+            <w:pStyle w:val="TOC2"/>
+            <w:tabs>
+              <w:tab w:val="right" w:leader="dot" w:pos="9350"/>
+            </w:tabs>
+            <w:rPr>
+              <w:rFonts w:cstheme="minorBidi"/>
+              <w:noProof/>
+            </w:rPr>
+          </w:pPr>
+          <w:hyperlink w:anchor="_Toc414546766" w:history="1">
+            <w:r>
+              <w:rPr>
+                <w:rStyle w:val="Hyperlink"/>
+                <w:noProof/>
+              </w:rPr>
+              <w:t>Fish</w:t>
+            </w:r>
+            <w:r>
+              <w:rPr>
+                <w:noProof/>
+                <w:webHidden/>
+              </w:rPr>
+              <w:tab/>
+            </w:r>
+            <w:r>
+              <w:rPr>
+                <w:noProof/>
+                <w:webHidden/>
+              </w:rPr>
+              <w:fldChar w:fldCharType="begin"/>
+            </w:r>
+            <w:r>
+              <w:rPr>
+                <w:noProof/>
+                <w:webHidden/>
+              </w:rPr>
+              <w:instrText xml:space="preserve"> PAGEREF _Toc414546766 \h </w:instrText>
+            </w:r>
+            <w:r>
+              <w:rPr>
+                <w:noProof/>
+                <w:webHidden/>
+              </w:rPr>
+            </w:r>
+            <w:r>
+              <w:rPr>
+                <w:noProof/>
+                <w:webHidden/>
+              </w:rPr>
+              <w:fldChar w:fldCharType="separate"/>
+            </w:r>
+            <w:r>
+              <w:rPr>
+                <w:noProof/>
+                <w:webHidden/>
+              </w:rPr>
+              <w:t>1</w:t>
+            </w:r>
+            <w:r>
+              <w:rPr>
+                <w:noProof/>
+                <w:webHidden/>
+              </w:rPr>
+              <w:fldChar w:fldCharType="end"/>
+            </w:r>
+          </w:hyperlink>
+        </w:p>
+        <w:p>
+          <w:pPr>
+            <w:pStyle w:val="TOC2"/>
+            <w:tabs>
+              <w:tab w:val="right" w:leader="dot" w:pos="9350"/>
+            </w:tabs>
+            <w:rPr>
+              <w:rFonts w:cstheme="minorBidi"/>
+              <w:noProof/>
+            </w:rPr>
+          </w:pPr>
+          <w:hyperlink w:anchor="_Toc414546767" w:history="1">
+            <w:r>
+              <w:rPr>
+                <w:rStyle w:val="Hyperlink"/>
+                <w:noProof/>
+              </w:rPr>
+              <w:t>Water</w:t>
+            </w:r>
+            <w:r>
+              <w:rPr>
+                <w:noProof/>
+                <w:webHidden/>
+              </w:rPr>
+              <w:tab/>
+            </w:r>
+            <w:r>
+              <w:rPr>
+                <w:noProof/>
+                <w:webHidden/>
+              </w:rPr>
+              <w:fldChar w:fldCharType="begin"/>
+            </w:r>
+            <w:r>
+              <w:rPr>
+                <w:noProof/>
+                <w:webHidden/>
+              </w:rPr>
+              <w:instrText xml:space="preserve"> PAGEREF _Toc414546767 \h </w:instrText>
+            </w:r>
+            <w:r>
+              <w:rPr>
+                <w:noProof/>
+                <w:webHidden/>
+              </w:rPr>
+            </w:r>
+            <w:r>
+              <w:rPr>
+                <w:noProof/>
+                <w:webHidden/>
+              </w:rPr>
+              <w:fldChar w:fldCharType="separate"/>
+            </w:r>
+            <w:r>
+              <w:rPr>
+                <w:noProof/>
+                <w:webHidden/>
+              </w:rPr>
+              <w:t>1</w:t>
             </w:r>
             <w:r>
               <w:rPr>
@@ -1115,9 +1329,8 @@
       <w:pPr>
         <w:pStyle w:val="VladH1"/>
       </w:pPr>
-      <w:bookmarkStart w:id="2" w:name="_Toc412464037"/>
+      <w:bookmarkStart w:id="2" w:name="_Toc414546759"/>
       <w:r>
-        <w:lastRenderedPageBreak/>
         <w:t>Introduction</w:t>
       </w:r>
       <w:bookmarkEnd w:id="2"/>
@@ -1141,7 +1354,7 @@
       <w:pPr>
         <w:pStyle w:val="VladH2"/>
       </w:pPr>
-      <w:bookmarkStart w:id="3" w:name="_Toc412464038"/>
+      <w:bookmarkStart w:id="3" w:name="_Toc414546760"/>
       <w:r>
         <w:t xml:space="preserve">Why </w:t>
       </w:r>
@@ -1176,7 +1389,7 @@
                     <pic:cNvPicPr/>
                   </pic:nvPicPr>
                   <pic:blipFill>
-                    <a:blip r:embed="rId5"/>
+                    <a:blip r:embed="rId6"/>
                     <a:stretch>
                       <a:fillRect/>
                     </a:stretch>
@@ -1201,9 +1414,11 @@
       <w:pPr>
         <w:pStyle w:val="VladH2"/>
       </w:pPr>
+      <w:bookmarkStart w:id="4" w:name="_Toc414546761"/>
       <w:r>
         <w:t>How it works</w:t>
       </w:r>
+      <w:bookmarkEnd w:id="4"/>
     </w:p>
     <w:p/>
     <w:p>
@@ -1227,7 +1442,7 @@
                     <pic:cNvPicPr/>
                   </pic:nvPicPr>
                   <pic:blipFill>
-                    <a:blip r:embed="rId6"/>
+                    <a:blip r:embed="rId7"/>
                     <a:stretch>
                       <a:fillRect/>
                     </a:stretch>
@@ -1257,11 +1472,11 @@
       <w:pPr>
         <w:pStyle w:val="VladH2"/>
       </w:pPr>
-      <w:bookmarkStart w:id="4" w:name="_Toc412464039"/>
+      <w:bookmarkStart w:id="5" w:name="_Toc414546762"/>
       <w:r>
         <w:t>Vegetables</w:t>
       </w:r>
-      <w:bookmarkEnd w:id="4"/>
+      <w:bookmarkEnd w:id="5"/>
     </w:p>
     <w:p>
       <w:pPr>
@@ -1272,11 +1487,11 @@
       <w:pPr>
         <w:pStyle w:val="VladH3"/>
       </w:pPr>
-      <w:bookmarkStart w:id="5" w:name="_Toc412464040"/>
+      <w:bookmarkStart w:id="6" w:name="_Toc414546763"/>
       <w:r>
         <w:t>Media Filled Beds</w:t>
       </w:r>
-      <w:bookmarkEnd w:id="5"/>
+      <w:bookmarkEnd w:id="6"/>
     </w:p>
     <w:p>
       <w:proofErr w:type="spellStart"/>
@@ -1290,11 +1505,11 @@
       <w:pPr>
         <w:pStyle w:val="VladH3"/>
       </w:pPr>
-      <w:bookmarkStart w:id="6" w:name="_Toc412464041"/>
+      <w:bookmarkStart w:id="7" w:name="_Toc414546764"/>
       <w:r>
         <w:t>Nutrient File Technique (NFT)</w:t>
       </w:r>
-      <w:bookmarkEnd w:id="6"/>
+      <w:bookmarkEnd w:id="7"/>
     </w:p>
     <w:p>
       <w:r>
@@ -1317,7 +1532,7 @@
                     <pic:cNvPicPr/>
                   </pic:nvPicPr>
                   <pic:blipFill>
-                    <a:blip r:embed="rId7"/>
+                    <a:blip r:embed="rId8"/>
                     <a:stretch>
                       <a:fillRect/>
                     </a:stretch>
@@ -1362,7 +1577,7 @@
                     </pic:cNvPicPr>
                   </pic:nvPicPr>
                   <pic:blipFill>
-                    <a:blip r:embed="rId8">
+                    <a:blip r:embed="rId9">
                       <a:extLst>
                         <a:ext uri="{28A0092B-C50C-407E-A947-70E740481C1C}">
                           <a14:useLocalDpi xmlns:a14="http://schemas.microsoft.com/office/drawing/2010/main" val="0"/>
@@ -1399,11 +1614,11 @@
       <w:pPr>
         <w:pStyle w:val="VladH3"/>
       </w:pPr>
-      <w:bookmarkStart w:id="7" w:name="_Toc412464042"/>
+      <w:bookmarkStart w:id="8" w:name="_Toc414546765"/>
       <w:r>
         <w:t>Deep Water Culture (DWC)</w:t>
       </w:r>
-      <w:bookmarkEnd w:id="7"/>
+      <w:bookmarkEnd w:id="8"/>
     </w:p>
     <w:p/>
     <w:p/>
@@ -1412,9 +1627,11 @@
       <w:pPr>
         <w:pStyle w:val="VladH2"/>
       </w:pPr>
+      <w:bookmarkStart w:id="9" w:name="_Toc414546766"/>
       <w:r>
         <w:t>Fish</w:t>
       </w:r>
+      <w:bookmarkEnd w:id="9"/>
     </w:p>
     <w:p/>
     <w:p/>
@@ -1422,16 +1639,17 @@
       <w:pPr>
         <w:pStyle w:val="VladH2"/>
       </w:pPr>
+      <w:bookmarkStart w:id="10" w:name="_Toc414546767"/>
       <w:r>
         <w:t>Water</w:t>
       </w:r>
+      <w:bookmarkEnd w:id="10"/>
     </w:p>
     <w:p>
       <w:r>
         <w:rPr>
           <w:noProof/>
         </w:rPr>
-        <w:lastRenderedPageBreak/>
         <w:drawing>
           <wp:inline distT="0" distB="0" distL="0" distR="0" wp14:anchorId="72F7018B" wp14:editId="56FBBB5D">
             <wp:extent cx="3723809" cy="3057143"/>
@@ -1448,7 +1666,7 @@
                     <pic:cNvPicPr/>
                   </pic:nvPicPr>
                   <pic:blipFill>
-                    <a:blip r:embed="rId9"/>
+                    <a:blip r:embed="rId10"/>
                     <a:stretch>
                       <a:fillRect/>
                     </a:stretch>
@@ -1473,6 +1691,1063 @@
     <w:p/>
     <w:p/>
     <w:p/>
+    <w:tbl>
+      <w:tblPr>
+        <w:tblStyle w:val="TableGrid"/>
+        <w:tblW w:w="0" w:type="auto"/>
+        <w:tblLook w:val="04A0" w:firstRow="1" w:lastRow="0" w:firstColumn="1" w:lastColumn="0" w:noHBand="0" w:noVBand="1"/>
+      </w:tblPr>
+      <w:tblGrid>
+        <w:gridCol w:w="1558"/>
+        <w:gridCol w:w="1558"/>
+        <w:gridCol w:w="1558"/>
+        <w:gridCol w:w="1558"/>
+        <w:gridCol w:w="1559"/>
+        <w:gridCol w:w="1559"/>
+      </w:tblGrid>
+      <w:tr>
+        <w:tc>
+          <w:tcPr>
+            <w:tcW w:w="1558" w:type="dxa"/>
+          </w:tcPr>
+          <w:p/>
+        </w:tc>
+        <w:tc>
+          <w:tcPr>
+            <w:tcW w:w="1558" w:type="dxa"/>
+          </w:tcPr>
+          <w:p>
+            <w:r>
+              <w:t>Grow Media</w:t>
+            </w:r>
+          </w:p>
+        </w:tc>
+        <w:tc>
+          <w:tcPr>
+            <w:tcW w:w="1558" w:type="dxa"/>
+          </w:tcPr>
+          <w:p>
+            <w:r>
+              <w:t>Raft</w:t>
+            </w:r>
+          </w:p>
+        </w:tc>
+        <w:tc>
+          <w:tcPr>
+            <w:tcW w:w="1558" w:type="dxa"/>
+          </w:tcPr>
+          <w:p>
+            <w:r>
+              <w:t>Wicking</w:t>
+            </w:r>
+          </w:p>
+        </w:tc>
+        <w:tc>
+          <w:tcPr>
+            <w:tcW w:w="1559" w:type="dxa"/>
+          </w:tcPr>
+          <w:p/>
+        </w:tc>
+        <w:tc>
+          <w:tcPr>
+            <w:tcW w:w="1559" w:type="dxa"/>
+          </w:tcPr>
+          <w:p/>
+        </w:tc>
+      </w:tr>
+      <w:tr>
+        <w:tc>
+          <w:tcPr>
+            <w:tcW w:w="1558" w:type="dxa"/>
+          </w:tcPr>
+          <w:p>
+            <w:r>
+              <w:t>Cabbage</w:t>
+            </w:r>
+          </w:p>
+        </w:tc>
+        <w:tc>
+          <w:tcPr>
+            <w:tcW w:w="1558" w:type="dxa"/>
+          </w:tcPr>
+          <w:p/>
+        </w:tc>
+        <w:tc>
+          <w:tcPr>
+            <w:tcW w:w="1558" w:type="dxa"/>
+          </w:tcPr>
+          <w:p>
+            <w:r>
+              <w:t>X</w:t>
+            </w:r>
+          </w:p>
+        </w:tc>
+        <w:tc>
+          <w:tcPr>
+            <w:tcW w:w="1558" w:type="dxa"/>
+          </w:tcPr>
+          <w:p/>
+        </w:tc>
+        <w:tc>
+          <w:tcPr>
+            <w:tcW w:w="1559" w:type="dxa"/>
+          </w:tcPr>
+          <w:p/>
+        </w:tc>
+        <w:tc>
+          <w:tcPr>
+            <w:tcW w:w="1559" w:type="dxa"/>
+          </w:tcPr>
+          <w:p/>
+        </w:tc>
+      </w:tr>
+      <w:tr>
+        <w:tc>
+          <w:tcPr>
+            <w:tcW w:w="1558" w:type="dxa"/>
+          </w:tcPr>
+          <w:p>
+            <w:r>
+              <w:t>Cauliflower</w:t>
+            </w:r>
+          </w:p>
+        </w:tc>
+        <w:tc>
+          <w:tcPr>
+            <w:tcW w:w="1558" w:type="dxa"/>
+          </w:tcPr>
+          <w:p/>
+        </w:tc>
+        <w:tc>
+          <w:tcPr>
+            <w:tcW w:w="1558" w:type="dxa"/>
+          </w:tcPr>
+          <w:p>
+            <w:r>
+              <w:t>X</w:t>
+            </w:r>
+          </w:p>
+        </w:tc>
+        <w:tc>
+          <w:tcPr>
+            <w:tcW w:w="1558" w:type="dxa"/>
+          </w:tcPr>
+          <w:p/>
+        </w:tc>
+        <w:tc>
+          <w:tcPr>
+            <w:tcW w:w="1559" w:type="dxa"/>
+          </w:tcPr>
+          <w:p/>
+        </w:tc>
+        <w:tc>
+          <w:tcPr>
+            <w:tcW w:w="1559" w:type="dxa"/>
+          </w:tcPr>
+          <w:p/>
+        </w:tc>
+      </w:tr>
+      <w:tr>
+        <w:tc>
+          <w:tcPr>
+            <w:tcW w:w="1558" w:type="dxa"/>
+          </w:tcPr>
+          <w:p>
+            <w:r>
+              <w:t>Lettuce</w:t>
+            </w:r>
+            <w:bookmarkStart w:id="11" w:name="_GoBack"/>
+            <w:bookmarkEnd w:id="11"/>
+          </w:p>
+        </w:tc>
+        <w:tc>
+          <w:tcPr>
+            <w:tcW w:w="1558" w:type="dxa"/>
+          </w:tcPr>
+          <w:p/>
+        </w:tc>
+        <w:tc>
+          <w:tcPr>
+            <w:tcW w:w="1558" w:type="dxa"/>
+          </w:tcPr>
+          <w:p>
+            <w:r>
+              <w:t>X</w:t>
+            </w:r>
+          </w:p>
+        </w:tc>
+        <w:tc>
+          <w:tcPr>
+            <w:tcW w:w="1558" w:type="dxa"/>
+          </w:tcPr>
+          <w:p/>
+        </w:tc>
+        <w:tc>
+          <w:tcPr>
+            <w:tcW w:w="1559" w:type="dxa"/>
+          </w:tcPr>
+          <w:p/>
+        </w:tc>
+        <w:tc>
+          <w:tcPr>
+            <w:tcW w:w="1559" w:type="dxa"/>
+          </w:tcPr>
+          <w:p/>
+        </w:tc>
+      </w:tr>
+      <w:tr>
+        <w:tc>
+          <w:tcPr>
+            <w:tcW w:w="1558" w:type="dxa"/>
+          </w:tcPr>
+          <w:p>
+            <w:r>
+              <w:t>Spinach</w:t>
+            </w:r>
+          </w:p>
+        </w:tc>
+        <w:tc>
+          <w:tcPr>
+            <w:tcW w:w="1558" w:type="dxa"/>
+          </w:tcPr>
+          <w:p/>
+        </w:tc>
+        <w:tc>
+          <w:tcPr>
+            <w:tcW w:w="1558" w:type="dxa"/>
+          </w:tcPr>
+          <w:p>
+            <w:r>
+              <w:t>X</w:t>
+            </w:r>
+          </w:p>
+        </w:tc>
+        <w:tc>
+          <w:tcPr>
+            <w:tcW w:w="1558" w:type="dxa"/>
+          </w:tcPr>
+          <w:p/>
+        </w:tc>
+        <w:tc>
+          <w:tcPr>
+            <w:tcW w:w="1559" w:type="dxa"/>
+          </w:tcPr>
+          <w:p/>
+        </w:tc>
+        <w:tc>
+          <w:tcPr>
+            <w:tcW w:w="1559" w:type="dxa"/>
+          </w:tcPr>
+          <w:p/>
+        </w:tc>
+      </w:tr>
+      <w:tr>
+        <w:tc>
+          <w:tcPr>
+            <w:tcW w:w="1558" w:type="dxa"/>
+          </w:tcPr>
+          <w:p>
+            <w:r>
+              <w:t>Celery</w:t>
+            </w:r>
+          </w:p>
+        </w:tc>
+        <w:tc>
+          <w:tcPr>
+            <w:tcW w:w="1558" w:type="dxa"/>
+          </w:tcPr>
+          <w:p/>
+        </w:tc>
+        <w:tc>
+          <w:tcPr>
+            <w:tcW w:w="1558" w:type="dxa"/>
+          </w:tcPr>
+          <w:p>
+            <w:r>
+              <w:t>X</w:t>
+            </w:r>
+          </w:p>
+        </w:tc>
+        <w:tc>
+          <w:tcPr>
+            <w:tcW w:w="1558" w:type="dxa"/>
+          </w:tcPr>
+          <w:p/>
+        </w:tc>
+        <w:tc>
+          <w:tcPr>
+            <w:tcW w:w="1559" w:type="dxa"/>
+          </w:tcPr>
+          <w:p/>
+        </w:tc>
+        <w:tc>
+          <w:tcPr>
+            <w:tcW w:w="1559" w:type="dxa"/>
+          </w:tcPr>
+          <w:p/>
+        </w:tc>
+      </w:tr>
+      <w:tr>
+        <w:tc>
+          <w:tcPr>
+            <w:tcW w:w="1558" w:type="dxa"/>
+          </w:tcPr>
+          <w:p>
+            <w:r>
+              <w:t>Beans</w:t>
+            </w:r>
+          </w:p>
+        </w:tc>
+        <w:tc>
+          <w:tcPr>
+            <w:tcW w:w="1558" w:type="dxa"/>
+          </w:tcPr>
+          <w:p>
+            <w:r>
+              <w:t>X</w:t>
+            </w:r>
+          </w:p>
+        </w:tc>
+        <w:tc>
+          <w:tcPr>
+            <w:tcW w:w="1558" w:type="dxa"/>
+          </w:tcPr>
+          <w:p/>
+        </w:tc>
+        <w:tc>
+          <w:tcPr>
+            <w:tcW w:w="1558" w:type="dxa"/>
+          </w:tcPr>
+          <w:p/>
+        </w:tc>
+        <w:tc>
+          <w:tcPr>
+            <w:tcW w:w="1559" w:type="dxa"/>
+          </w:tcPr>
+          <w:p/>
+        </w:tc>
+        <w:tc>
+          <w:tcPr>
+            <w:tcW w:w="1559" w:type="dxa"/>
+          </w:tcPr>
+          <w:p/>
+        </w:tc>
+      </w:tr>
+      <w:tr>
+        <w:tc>
+          <w:tcPr>
+            <w:tcW w:w="1558" w:type="dxa"/>
+          </w:tcPr>
+          <w:p>
+            <w:r>
+              <w:t>Broccoli</w:t>
+            </w:r>
+          </w:p>
+        </w:tc>
+        <w:tc>
+          <w:tcPr>
+            <w:tcW w:w="1558" w:type="dxa"/>
+          </w:tcPr>
+          <w:p>
+            <w:r>
+              <w:t>X</w:t>
+            </w:r>
+          </w:p>
+        </w:tc>
+        <w:tc>
+          <w:tcPr>
+            <w:tcW w:w="1558" w:type="dxa"/>
+          </w:tcPr>
+          <w:p/>
+        </w:tc>
+        <w:tc>
+          <w:tcPr>
+            <w:tcW w:w="1558" w:type="dxa"/>
+          </w:tcPr>
+          <w:p/>
+        </w:tc>
+        <w:tc>
+          <w:tcPr>
+            <w:tcW w:w="1559" w:type="dxa"/>
+          </w:tcPr>
+          <w:p/>
+        </w:tc>
+        <w:tc>
+          <w:tcPr>
+            <w:tcW w:w="1559" w:type="dxa"/>
+          </w:tcPr>
+          <w:p/>
+        </w:tc>
+      </w:tr>
+      <w:tr>
+        <w:tc>
+          <w:tcPr>
+            <w:tcW w:w="1558" w:type="dxa"/>
+          </w:tcPr>
+          <w:p>
+            <w:r>
+              <w:t>Cucumber</w:t>
+            </w:r>
+          </w:p>
+        </w:tc>
+        <w:tc>
+          <w:tcPr>
+            <w:tcW w:w="1558" w:type="dxa"/>
+          </w:tcPr>
+          <w:p>
+            <w:r>
+              <w:t>X</w:t>
+            </w:r>
+          </w:p>
+        </w:tc>
+        <w:tc>
+          <w:tcPr>
+            <w:tcW w:w="1558" w:type="dxa"/>
+          </w:tcPr>
+          <w:p/>
+        </w:tc>
+        <w:tc>
+          <w:tcPr>
+            <w:tcW w:w="1558" w:type="dxa"/>
+          </w:tcPr>
+          <w:p/>
+        </w:tc>
+        <w:tc>
+          <w:tcPr>
+            <w:tcW w:w="1559" w:type="dxa"/>
+          </w:tcPr>
+          <w:p/>
+        </w:tc>
+        <w:tc>
+          <w:tcPr>
+            <w:tcW w:w="1559" w:type="dxa"/>
+          </w:tcPr>
+          <w:p/>
+        </w:tc>
+      </w:tr>
+      <w:tr>
+        <w:tc>
+          <w:tcPr>
+            <w:tcW w:w="1558" w:type="dxa"/>
+          </w:tcPr>
+          <w:p>
+            <w:r>
+              <w:t>Melons</w:t>
+            </w:r>
+          </w:p>
+        </w:tc>
+        <w:tc>
+          <w:tcPr>
+            <w:tcW w:w="1558" w:type="dxa"/>
+          </w:tcPr>
+          <w:p>
+            <w:r>
+              <w:t>X</w:t>
+            </w:r>
+          </w:p>
+        </w:tc>
+        <w:tc>
+          <w:tcPr>
+            <w:tcW w:w="1558" w:type="dxa"/>
+          </w:tcPr>
+          <w:p>
+            <w:r>
+              <w:t>X</w:t>
+            </w:r>
+          </w:p>
+        </w:tc>
+        <w:tc>
+          <w:tcPr>
+            <w:tcW w:w="1558" w:type="dxa"/>
+          </w:tcPr>
+          <w:p/>
+        </w:tc>
+        <w:tc>
+          <w:tcPr>
+            <w:tcW w:w="1559" w:type="dxa"/>
+          </w:tcPr>
+          <w:p/>
+        </w:tc>
+        <w:tc>
+          <w:tcPr>
+            <w:tcW w:w="1559" w:type="dxa"/>
+          </w:tcPr>
+          <w:p/>
+        </w:tc>
+      </w:tr>
+      <w:tr>
+        <w:tc>
+          <w:tcPr>
+            <w:tcW w:w="1558" w:type="dxa"/>
+          </w:tcPr>
+          <w:p>
+            <w:r>
+              <w:t>Peppers</w:t>
+            </w:r>
+          </w:p>
+        </w:tc>
+        <w:tc>
+          <w:tcPr>
+            <w:tcW w:w="1558" w:type="dxa"/>
+          </w:tcPr>
+          <w:p>
+            <w:r>
+              <w:t>X</w:t>
+            </w:r>
+          </w:p>
+        </w:tc>
+        <w:tc>
+          <w:tcPr>
+            <w:tcW w:w="1558" w:type="dxa"/>
+          </w:tcPr>
+          <w:p/>
+        </w:tc>
+        <w:tc>
+          <w:tcPr>
+            <w:tcW w:w="1558" w:type="dxa"/>
+          </w:tcPr>
+          <w:p/>
+        </w:tc>
+        <w:tc>
+          <w:tcPr>
+            <w:tcW w:w="1559" w:type="dxa"/>
+          </w:tcPr>
+          <w:p/>
+        </w:tc>
+        <w:tc>
+          <w:tcPr>
+            <w:tcW w:w="1559" w:type="dxa"/>
+          </w:tcPr>
+          <w:p/>
+        </w:tc>
+      </w:tr>
+      <w:tr>
+        <w:tc>
+          <w:tcPr>
+            <w:tcW w:w="1558" w:type="dxa"/>
+          </w:tcPr>
+          <w:p>
+            <w:r>
+              <w:t>Peas</w:t>
+            </w:r>
+          </w:p>
+        </w:tc>
+        <w:tc>
+          <w:tcPr>
+            <w:tcW w:w="1558" w:type="dxa"/>
+          </w:tcPr>
+          <w:p>
+            <w:r>
+              <w:t>X</w:t>
+            </w:r>
+          </w:p>
+        </w:tc>
+        <w:tc>
+          <w:tcPr>
+            <w:tcW w:w="1558" w:type="dxa"/>
+          </w:tcPr>
+          <w:p/>
+        </w:tc>
+        <w:tc>
+          <w:tcPr>
+            <w:tcW w:w="1558" w:type="dxa"/>
+          </w:tcPr>
+          <w:p/>
+        </w:tc>
+        <w:tc>
+          <w:tcPr>
+            <w:tcW w:w="1559" w:type="dxa"/>
+          </w:tcPr>
+          <w:p/>
+        </w:tc>
+        <w:tc>
+          <w:tcPr>
+            <w:tcW w:w="1559" w:type="dxa"/>
+          </w:tcPr>
+          <w:p/>
+        </w:tc>
+      </w:tr>
+      <w:tr>
+        <w:tc>
+          <w:tcPr>
+            <w:tcW w:w="1558" w:type="dxa"/>
+          </w:tcPr>
+          <w:p>
+            <w:r>
+              <w:t>Squash</w:t>
+            </w:r>
+          </w:p>
+        </w:tc>
+        <w:tc>
+          <w:tcPr>
+            <w:tcW w:w="1558" w:type="dxa"/>
+          </w:tcPr>
+          <w:p>
+            <w:r>
+              <w:t>X</w:t>
+            </w:r>
+          </w:p>
+        </w:tc>
+        <w:tc>
+          <w:tcPr>
+            <w:tcW w:w="1558" w:type="dxa"/>
+          </w:tcPr>
+          <w:p/>
+        </w:tc>
+        <w:tc>
+          <w:tcPr>
+            <w:tcW w:w="1558" w:type="dxa"/>
+          </w:tcPr>
+          <w:p/>
+        </w:tc>
+        <w:tc>
+          <w:tcPr>
+            <w:tcW w:w="1559" w:type="dxa"/>
+          </w:tcPr>
+          <w:p/>
+        </w:tc>
+        <w:tc>
+          <w:tcPr>
+            <w:tcW w:w="1559" w:type="dxa"/>
+          </w:tcPr>
+          <w:p/>
+        </w:tc>
+      </w:tr>
+      <w:tr>
+        <w:tc>
+          <w:tcPr>
+            <w:tcW w:w="1558" w:type="dxa"/>
+          </w:tcPr>
+          <w:p>
+            <w:r>
+              <w:t>Zucchini</w:t>
+            </w:r>
+          </w:p>
+        </w:tc>
+        <w:tc>
+          <w:tcPr>
+            <w:tcW w:w="1558" w:type="dxa"/>
+          </w:tcPr>
+          <w:p>
+            <w:r>
+              <w:t>X</w:t>
+            </w:r>
+          </w:p>
+        </w:tc>
+        <w:tc>
+          <w:tcPr>
+            <w:tcW w:w="1558" w:type="dxa"/>
+          </w:tcPr>
+          <w:p/>
+        </w:tc>
+        <w:tc>
+          <w:tcPr>
+            <w:tcW w:w="1558" w:type="dxa"/>
+          </w:tcPr>
+          <w:p/>
+        </w:tc>
+        <w:tc>
+          <w:tcPr>
+            <w:tcW w:w="1559" w:type="dxa"/>
+          </w:tcPr>
+          <w:p/>
+        </w:tc>
+        <w:tc>
+          <w:tcPr>
+            <w:tcW w:w="1559" w:type="dxa"/>
+          </w:tcPr>
+          <w:p/>
+        </w:tc>
+      </w:tr>
+      <w:tr>
+        <w:tc>
+          <w:tcPr>
+            <w:tcW w:w="1558" w:type="dxa"/>
+          </w:tcPr>
+          <w:p>
+            <w:r>
+              <w:t>Tomatoes</w:t>
+            </w:r>
+          </w:p>
+        </w:tc>
+        <w:tc>
+          <w:tcPr>
+            <w:tcW w:w="1558" w:type="dxa"/>
+          </w:tcPr>
+          <w:p>
+            <w:r>
+              <w:t>X</w:t>
+            </w:r>
+          </w:p>
+        </w:tc>
+        <w:tc>
+          <w:tcPr>
+            <w:tcW w:w="1558" w:type="dxa"/>
+          </w:tcPr>
+          <w:p/>
+        </w:tc>
+        <w:tc>
+          <w:tcPr>
+            <w:tcW w:w="1558" w:type="dxa"/>
+          </w:tcPr>
+          <w:p/>
+        </w:tc>
+        <w:tc>
+          <w:tcPr>
+            <w:tcW w:w="1559" w:type="dxa"/>
+          </w:tcPr>
+          <w:p/>
+        </w:tc>
+        <w:tc>
+          <w:tcPr>
+            <w:tcW w:w="1559" w:type="dxa"/>
+          </w:tcPr>
+          <w:p/>
+        </w:tc>
+      </w:tr>
+      <w:tr>
+        <w:tc>
+          <w:tcPr>
+            <w:tcW w:w="1558" w:type="dxa"/>
+          </w:tcPr>
+          <w:p>
+            <w:r>
+              <w:t>Beets</w:t>
+            </w:r>
+          </w:p>
+        </w:tc>
+        <w:tc>
+          <w:tcPr>
+            <w:tcW w:w="1558" w:type="dxa"/>
+          </w:tcPr>
+          <w:p>
+            <w:r>
+              <w:t>X</w:t>
+            </w:r>
+          </w:p>
+        </w:tc>
+        <w:tc>
+          <w:tcPr>
+            <w:tcW w:w="1558" w:type="dxa"/>
+          </w:tcPr>
+          <w:p>
+            <w:r>
+              <w:t>X</w:t>
+            </w:r>
+          </w:p>
+        </w:tc>
+        <w:tc>
+          <w:tcPr>
+            <w:tcW w:w="1558" w:type="dxa"/>
+          </w:tcPr>
+          <w:p>
+            <w:r>
+              <w:t>X</w:t>
+            </w:r>
+          </w:p>
+        </w:tc>
+        <w:tc>
+          <w:tcPr>
+            <w:tcW w:w="1559" w:type="dxa"/>
+          </w:tcPr>
+          <w:p/>
+        </w:tc>
+        <w:tc>
+          <w:tcPr>
+            <w:tcW w:w="1559" w:type="dxa"/>
+          </w:tcPr>
+          <w:p/>
+        </w:tc>
+      </w:tr>
+      <w:tr>
+        <w:tc>
+          <w:tcPr>
+            <w:tcW w:w="1558" w:type="dxa"/>
+          </w:tcPr>
+          <w:p>
+            <w:r>
+              <w:t>Onion</w:t>
+            </w:r>
+          </w:p>
+        </w:tc>
+        <w:tc>
+          <w:tcPr>
+            <w:tcW w:w="1558" w:type="dxa"/>
+          </w:tcPr>
+          <w:p>
+            <w:r>
+              <w:t>X</w:t>
+            </w:r>
+          </w:p>
+        </w:tc>
+        <w:tc>
+          <w:tcPr>
+            <w:tcW w:w="1558" w:type="dxa"/>
+          </w:tcPr>
+          <w:p>
+            <w:r>
+              <w:t>X</w:t>
+            </w:r>
+          </w:p>
+        </w:tc>
+        <w:tc>
+          <w:tcPr>
+            <w:tcW w:w="1558" w:type="dxa"/>
+          </w:tcPr>
+          <w:p>
+            <w:r>
+              <w:t>X</w:t>
+            </w:r>
+          </w:p>
+        </w:tc>
+        <w:tc>
+          <w:tcPr>
+            <w:tcW w:w="1559" w:type="dxa"/>
+          </w:tcPr>
+          <w:p/>
+        </w:tc>
+        <w:tc>
+          <w:tcPr>
+            <w:tcW w:w="1559" w:type="dxa"/>
+          </w:tcPr>
+          <w:p/>
+        </w:tc>
+      </w:tr>
+      <w:tr>
+        <w:tc>
+          <w:tcPr>
+            <w:tcW w:w="1558" w:type="dxa"/>
+          </w:tcPr>
+          <w:p>
+            <w:r>
+              <w:t>Carrot</w:t>
+            </w:r>
+          </w:p>
+        </w:tc>
+        <w:tc>
+          <w:tcPr>
+            <w:tcW w:w="1558" w:type="dxa"/>
+          </w:tcPr>
+          <w:p/>
+        </w:tc>
+        <w:tc>
+          <w:tcPr>
+            <w:tcW w:w="1558" w:type="dxa"/>
+          </w:tcPr>
+          <w:p/>
+        </w:tc>
+        <w:tc>
+          <w:tcPr>
+            <w:tcW w:w="1558" w:type="dxa"/>
+          </w:tcPr>
+          <w:p>
+            <w:r>
+              <w:t>X</w:t>
+            </w:r>
+          </w:p>
+        </w:tc>
+        <w:tc>
+          <w:tcPr>
+            <w:tcW w:w="1559" w:type="dxa"/>
+          </w:tcPr>
+          <w:p/>
+        </w:tc>
+        <w:tc>
+          <w:tcPr>
+            <w:tcW w:w="1559" w:type="dxa"/>
+          </w:tcPr>
+          <w:p/>
+        </w:tc>
+      </w:tr>
+      <w:tr>
+        <w:tc>
+          <w:tcPr>
+            <w:tcW w:w="1558" w:type="dxa"/>
+          </w:tcPr>
+          <w:p>
+            <w:r>
+              <w:t xml:space="preserve">Potato </w:t>
+            </w:r>
+          </w:p>
+        </w:tc>
+        <w:tc>
+          <w:tcPr>
+            <w:tcW w:w="1558" w:type="dxa"/>
+          </w:tcPr>
+          <w:p/>
+        </w:tc>
+        <w:tc>
+          <w:tcPr>
+            <w:tcW w:w="1558" w:type="dxa"/>
+          </w:tcPr>
+          <w:p/>
+        </w:tc>
+        <w:tc>
+          <w:tcPr>
+            <w:tcW w:w="1558" w:type="dxa"/>
+          </w:tcPr>
+          <w:p>
+            <w:r>
+              <w:t>X</w:t>
+            </w:r>
+          </w:p>
+        </w:tc>
+        <w:tc>
+          <w:tcPr>
+            <w:tcW w:w="1559" w:type="dxa"/>
+          </w:tcPr>
+          <w:p/>
+        </w:tc>
+        <w:tc>
+          <w:tcPr>
+            <w:tcW w:w="1559" w:type="dxa"/>
+          </w:tcPr>
+          <w:p/>
+        </w:tc>
+      </w:tr>
+      <w:tr>
+        <w:tc>
+          <w:tcPr>
+            <w:tcW w:w="1558" w:type="dxa"/>
+          </w:tcPr>
+          <w:p>
+            <w:r>
+              <w:t>Radish</w:t>
+            </w:r>
+          </w:p>
+        </w:tc>
+        <w:tc>
+          <w:tcPr>
+            <w:tcW w:w="1558" w:type="dxa"/>
+          </w:tcPr>
+          <w:p/>
+        </w:tc>
+        <w:tc>
+          <w:tcPr>
+            <w:tcW w:w="1558" w:type="dxa"/>
+          </w:tcPr>
+          <w:p/>
+        </w:tc>
+        <w:tc>
+          <w:tcPr>
+            <w:tcW w:w="1558" w:type="dxa"/>
+          </w:tcPr>
+          <w:p>
+            <w:r>
+              <w:t>X</w:t>
+            </w:r>
+          </w:p>
+        </w:tc>
+        <w:tc>
+          <w:tcPr>
+            <w:tcW w:w="1559" w:type="dxa"/>
+          </w:tcPr>
+          <w:p/>
+        </w:tc>
+        <w:tc>
+          <w:tcPr>
+            <w:tcW w:w="1559" w:type="dxa"/>
+          </w:tcPr>
+          <w:p/>
+        </w:tc>
+      </w:tr>
+      <w:tr>
+        <w:tc>
+          <w:tcPr>
+            <w:tcW w:w="1558" w:type="dxa"/>
+          </w:tcPr>
+          <w:p>
+            <w:r>
+              <w:t>Herbs</w:t>
+            </w:r>
+          </w:p>
+        </w:tc>
+        <w:tc>
+          <w:tcPr>
+            <w:tcW w:w="1558" w:type="dxa"/>
+          </w:tcPr>
+          <w:p/>
+        </w:tc>
+        <w:tc>
+          <w:tcPr>
+            <w:tcW w:w="1558" w:type="dxa"/>
+          </w:tcPr>
+          <w:p>
+            <w:r>
+              <w:t>X</w:t>
+            </w:r>
+          </w:p>
+        </w:tc>
+        <w:tc>
+          <w:tcPr>
+            <w:tcW w:w="1558" w:type="dxa"/>
+          </w:tcPr>
+          <w:p>
+            <w:r>
+              <w:t>X</w:t>
+            </w:r>
+          </w:p>
+        </w:tc>
+        <w:tc>
+          <w:tcPr>
+            <w:tcW w:w="1559" w:type="dxa"/>
+          </w:tcPr>
+          <w:p/>
+        </w:tc>
+        <w:tc>
+          <w:tcPr>
+            <w:tcW w:w="1559" w:type="dxa"/>
+          </w:tcPr>
+          <w:p/>
+        </w:tc>
+      </w:tr>
+      <w:tr>
+        <w:tc>
+          <w:tcPr>
+            <w:tcW w:w="1558" w:type="dxa"/>
+          </w:tcPr>
+          <w:p>
+            <w:r>
+              <w:t>Corn</w:t>
+            </w:r>
+          </w:p>
+        </w:tc>
+        <w:tc>
+          <w:tcPr>
+            <w:tcW w:w="1558" w:type="dxa"/>
+          </w:tcPr>
+          <w:p/>
+        </w:tc>
+        <w:tc>
+          <w:tcPr>
+            <w:tcW w:w="1558" w:type="dxa"/>
+          </w:tcPr>
+          <w:p/>
+        </w:tc>
+        <w:tc>
+          <w:tcPr>
+            <w:tcW w:w="1558" w:type="dxa"/>
+          </w:tcPr>
+          <w:p>
+            <w:r>
+              <w:t>X</w:t>
+            </w:r>
+          </w:p>
+        </w:tc>
+        <w:tc>
+          <w:tcPr>
+            <w:tcW w:w="1559" w:type="dxa"/>
+          </w:tcPr>
+          <w:p/>
+        </w:tc>
+        <w:tc>
+          <w:tcPr>
+            <w:tcW w:w="1559" w:type="dxa"/>
+          </w:tcPr>
+          <w:p/>
+        </w:tc>
+      </w:tr>
+    </w:tbl>
     <w:p/>
     <w:p/>
     <w:p/>
@@ -1496,10 +2771,7 @@
     <w:p/>
     <w:p/>
     <w:p/>
-    <w:p>
-      <w:bookmarkStart w:id="8" w:name="_GoBack"/>
-      <w:bookmarkEnd w:id="8"/>
-    </w:p>
+    <w:p/>
     <w:sectPr>
       <w:pgSz w:w="12240" w:h="15840"/>
       <w:pgMar w:top="1440" w:right="1440" w:bottom="1440" w:left="1440" w:header="720" w:footer="720" w:gutter="0"/>
@@ -2364,6 +3636,25 @@
       <w:szCs w:val="18"/>
     </w:rPr>
   </w:style>
+  <w:style w:type="table" w:styleId="TableGrid">
+    <w:name w:val="Table Grid"/>
+    <w:basedOn w:val="TableNormal"/>
+    <w:uiPriority w:val="39"/>
+    <w:rsid w:val="00F7152D"/>
+    <w:pPr>
+      <w:spacing w:after="0" w:line="240" w:lineRule="auto"/>
+    </w:pPr>
+    <w:tblPr>
+      <w:tblBorders>
+        <w:top w:val="single" w:sz="4" w:space="0" w:color="auto"/>
+        <w:left w:val="single" w:sz="4" w:space="0" w:color="auto"/>
+        <w:bottom w:val="single" w:sz="4" w:space="0" w:color="auto"/>
+        <w:right w:val="single" w:sz="4" w:space="0" w:color="auto"/>
+        <w:insideH w:val="single" w:sz="4" w:space="0" w:color="auto"/>
+        <w:insideV w:val="single" w:sz="4" w:space="0" w:color="auto"/>
+      </w:tblBorders>
+    </w:tblPr>
+  </w:style>
 </w:styles>
 </file>
 
@@ -2626,4 +3917,16 @@
     </a:ext>
   </a:extLst>
 </a:theme>
+</file>
+
+<file path=customXml/item1.xml><?xml version="1.0" encoding="utf-8"?>
+<b:Sources xmlns:b="http://schemas.openxmlformats.org/officeDocument/2006/bibliography" xmlns="http://schemas.openxmlformats.org/officeDocument/2006/bibliography" SelectedStyle="\CHICAGO.XSL" StyleName="Chicago" Version="16"/>
+</file>
+
+<file path=customXml/itemProps1.xml><?xml version="1.0" encoding="utf-8"?>
+<ds:datastoreItem xmlns:ds="http://schemas.openxmlformats.org/officeDocument/2006/customXml" ds:itemID="{506DABDA-E80F-4E9D-8CE5-FBF56F2C1206}">
+  <ds:schemaRefs>
+    <ds:schemaRef ds:uri="http://schemas.openxmlformats.org/officeDocument/2006/bibliography"/>
+  </ds:schemaRefs>
+</ds:datastoreItem>
 </file>
</xml_diff>